<commit_message>
[document] update protocol design
</commit_message>
<xml_diff>
--- a/document/[TEAM2_DOC_04] Protocol_Design.docx
+++ b/document/[TEAM2_DOC_04] Protocol_Design.docx
@@ -954,6 +954,117 @@
           </w:p>
         </w:tc>
       </w:tr>
+      <w:tr>
+        <w:tc>
+          <w:tcPr>
+            <w:tcBorders>
+              <w:left w:color="000000" w:space="0" w:sz="8" w:val="single"/>
+              <w:bottom w:color="000000" w:space="0" w:sz="8" w:val="single"/>
+              <w:right w:color="000000" w:space="0" w:sz="8" w:val="single"/>
+            </w:tcBorders>
+            <w:tcMar>
+              <w:top w:w="100.0" w:type="dxa"/>
+              <w:left w:w="100.0" w:type="dxa"/>
+              <w:bottom w:w="100.0" w:type="dxa"/>
+              <w:right w:w="100.0" w:type="dxa"/>
+            </w:tcMar>
+          </w:tcPr>
+          <w:p>
+            <w:pPr>
+              <w:contextualSpacing w:val="0"/>
+              <w:jc w:val="center"/>
+            </w:pPr>
+            <w:r>
+              <w:rPr>
+                <w:rFonts w:ascii="Calibri" w:cs="Calibri" w:eastAsia="Calibri" w:hAnsi="Calibri"/>
+                <w:rtl w:val="0"/>
+              </w:rPr>
+              <w:t xml:space="preserve">1.0</w:t>
+            </w:r>
+          </w:p>
+        </w:tc>
+        <w:tc>
+          <w:tcPr>
+            <w:tcBorders>
+              <w:bottom w:color="000000" w:space="0" w:sz="8" w:val="single"/>
+              <w:right w:color="000000" w:space="0" w:sz="8" w:val="single"/>
+            </w:tcBorders>
+            <w:tcMar>
+              <w:top w:w="100.0" w:type="dxa"/>
+              <w:left w:w="100.0" w:type="dxa"/>
+              <w:bottom w:w="100.0" w:type="dxa"/>
+              <w:right w:w="100.0" w:type="dxa"/>
+            </w:tcMar>
+          </w:tcPr>
+          <w:p>
+            <w:pPr>
+              <w:contextualSpacing w:val="0"/>
+              <w:jc w:val="center"/>
+            </w:pPr>
+            <w:r>
+              <w:rPr>
+                <w:rFonts w:ascii="Calibri" w:cs="Calibri" w:eastAsia="Calibri" w:hAnsi="Calibri"/>
+                <w:rtl w:val="0"/>
+              </w:rPr>
+              <w:t xml:space="preserve">2016.06.22</w:t>
+            </w:r>
+          </w:p>
+        </w:tc>
+        <w:tc>
+          <w:tcPr>
+            <w:tcBorders>
+              <w:bottom w:color="000000" w:space="0" w:sz="8" w:val="single"/>
+              <w:right w:color="000000" w:space="0" w:sz="8" w:val="single"/>
+            </w:tcBorders>
+            <w:tcMar>
+              <w:top w:w="100.0" w:type="dxa"/>
+              <w:left w:w="100.0" w:type="dxa"/>
+              <w:bottom w:w="100.0" w:type="dxa"/>
+              <w:right w:w="100.0" w:type="dxa"/>
+            </w:tcMar>
+          </w:tcPr>
+          <w:p>
+            <w:pPr>
+              <w:contextualSpacing w:val="0"/>
+              <w:jc w:val="center"/>
+            </w:pPr>
+            <w:r>
+              <w:rPr>
+                <w:rFonts w:ascii="Calibri" w:cs="Calibri" w:eastAsia="Calibri" w:hAnsi="Calibri"/>
+                <w:rtl w:val="0"/>
+              </w:rPr>
+              <w:t xml:space="preserve">Update document purpose</w:t>
+            </w:r>
+          </w:p>
+        </w:tc>
+        <w:tc>
+          <w:tcPr>
+            <w:tcBorders>
+              <w:bottom w:color="000000" w:space="0" w:sz="8" w:val="single"/>
+              <w:right w:color="000000" w:space="0" w:sz="8" w:val="single"/>
+            </w:tcBorders>
+            <w:tcMar>
+              <w:top w:w="100.0" w:type="dxa"/>
+              <w:left w:w="100.0" w:type="dxa"/>
+              <w:bottom w:w="100.0" w:type="dxa"/>
+              <w:right w:w="100.0" w:type="dxa"/>
+            </w:tcMar>
+          </w:tcPr>
+          <w:p>
+            <w:pPr>
+              <w:contextualSpacing w:val="0"/>
+              <w:jc w:val="center"/>
+            </w:pPr>
+            <w:r>
+              <w:rPr>
+                <w:rFonts w:ascii="Calibri" w:cs="Calibri" w:eastAsia="Calibri" w:hAnsi="Calibri"/>
+                <w:rtl w:val="0"/>
+              </w:rPr>
+              <w:t xml:space="preserve">Byounghoon (Beney) Kim</w:t>
+            </w:r>
+          </w:p>
+        </w:tc>
+      </w:tr>
     </w:tbl>
     <w:p>
       <w:pPr>
@@ -1056,7 +1167,6 @@
       <w:r>
         <w:rPr>
           <w:rFonts w:ascii="Calibri" w:cs="Calibri" w:eastAsia="Calibri" w:hAnsi="Calibri"/>
-          <w:color w:val="ff0000"/>
           <w:rtl w:val="0"/>
         </w:rPr>
         <w:t xml:space="preserve">[1] </w:t>
@@ -1064,15 +1174,13 @@
       <w:r>
         <w:rPr>
           <w:rFonts w:ascii="Calibri" w:cs="Calibri" w:eastAsia="Calibri" w:hAnsi="Calibri"/>
-          <w:color w:val="ff0000"/>
-          <w:rtl w:val="0"/>
-        </w:rPr>
-        <w:t xml:space="preserve">[TEAM2_REFERENCE_04]</w:t>
+          <w:rtl w:val="0"/>
+        </w:rPr>
+        <w:t xml:space="preserve">[TEAM2_DOC_05]</w:t>
       </w:r>
       <w:r>
         <w:rPr>
           <w:rFonts w:ascii="Calibri" w:cs="Calibri" w:eastAsia="Calibri" w:hAnsi="Calibri"/>
-          <w:color w:val="ff0000"/>
           <w:rtl w:val="0"/>
         </w:rPr>
         <w:t xml:space="preserve"> Business Channels</w:t>
@@ -1822,7 +1930,7 @@
           <w:rFonts w:ascii="Times New Roman" w:cs="Times New Roman" w:eastAsia="Times New Roman" w:hAnsi="Times New Roman"/>
           <w:rtl w:val="0"/>
         </w:rPr>
-        <w:t xml:space="preserve">describing how this protocol hides the complex network communication behavior from applications.</w:t>
+        <w:t xml:space="preserve">describing how this protocol hides the complex network communication behavior (message exchange and master-slave for passive redundancy) from applications.</w:t>
       </w:r>
     </w:p>
     <w:p>
@@ -5437,10 +5545,9 @@
       <w:r>
         <w:rPr>
           <w:rFonts w:ascii="Times New Roman" w:cs="Times New Roman" w:eastAsia="Times New Roman" w:hAnsi="Times New Roman"/>
-          <w:color w:val="ff0000"/>
-          <w:rtl w:val="0"/>
-        </w:rPr>
-        <w:t xml:space="preserve">[1] [TEAM2_REFERENCE_01] Business Channels</w:t>
+          <w:rtl w:val="0"/>
+        </w:rPr>
+        <w:t xml:space="preserve">[1] [TEAM2_DOC_05] Business Channels</w:t>
       </w:r>
       <w:r>
         <w:rPr>

</xml_diff>